<commit_message>
Change indentation in report
</commit_message>
<xml_diff>
--- a/Lab 1/Лабораторная работа 1.docx
+++ b/Lab 1/Лабораторная работа 1.docx
@@ -1509,10 +1509,9 @@
           <w:szCs w:val="28"/>
           <w:lang w:val="en-US"/>
         </w:rPr>
-        <w:lastRenderedPageBreak/>
         <w:drawing>
-          <wp:inline distT="0" distB="0" distL="0" distR="0" wp14:anchorId="0CFCA58F" wp14:editId="7D3D4B39">
-            <wp:extent cx="3304155" cy="8652295"/>
+          <wp:inline distT="0" distB="0" distL="0" distR="0" wp14:anchorId="0CFCA58F" wp14:editId="0A17B514">
+            <wp:extent cx="2823191" cy="7392838"/>
             <wp:effectExtent l="0" t="0" r="0" b="0"/>
             <wp:docPr id="1" name="Рисунок 1"/>
             <wp:cNvGraphicFramePr>
@@ -1543,7 +1542,7 @@
                   <pic:spPr bwMode="auto">
                     <a:xfrm>
                       <a:off x="0" y="0"/>
-                      <a:ext cx="3310170" cy="8668047"/>
+                      <a:ext cx="2840715" cy="7438726"/>
                     </a:xfrm>
                     <a:prstGeom prst="rect">
                       <a:avLst/>
@@ -1616,6 +1615,7 @@
           <w:sz w:val="28"/>
           <w:szCs w:val="28"/>
         </w:rPr>
+        <w:lastRenderedPageBreak/>
         <w:t>Исходный код программы показан на рисунке 2.</w:t>
       </w:r>
     </w:p>
@@ -3551,8 +3551,8 @@
           <w:szCs w:val="28"/>
         </w:rPr>
         <w:drawing>
-          <wp:inline distT="0" distB="0" distL="0" distR="0" wp14:anchorId="1F0FC484" wp14:editId="68537AEE">
-            <wp:extent cx="4953838" cy="6970144"/>
+          <wp:inline distT="0" distB="0" distL="0" distR="0" wp14:anchorId="1F0FC484" wp14:editId="3AA63A4A">
+            <wp:extent cx="5089584" cy="7161141"/>
             <wp:effectExtent l="0" t="0" r="0" b="0"/>
             <wp:docPr id="2" name="Рисунок 2"/>
             <wp:cNvGraphicFramePr>
@@ -3583,7 +3583,7 @@
                   <pic:spPr bwMode="auto">
                     <a:xfrm>
                       <a:off x="0" y="0"/>
-                      <a:ext cx="4964877" cy="6985676"/>
+                      <a:ext cx="5103550" cy="7180792"/>
                     </a:xfrm>
                     <a:prstGeom prst="rect">
                       <a:avLst/>
@@ -3715,6 +3715,7 @@
           <w:sz w:val="28"/>
           <w:szCs w:val="28"/>
         </w:rPr>
+        <w:lastRenderedPageBreak/>
         <w:t xml:space="preserve">Исходный код программы показан на рисунке </w:t>
       </w:r>
       <w:r>
@@ -4116,7 +4117,16 @@
           <w:sz w:val="28"/>
           <w:szCs w:val="28"/>
         </w:rPr>
-        <w:t>в последовательность,</w:t>
+        <w:t xml:space="preserve">в </w:t>
+      </w:r>
+      <w:r>
+        <w:rPr>
+          <w:rFonts w:ascii="Times New Roman" w:hAnsi="Times New Roman" w:cs="Times New Roman"/>
+          <w:sz w:val="28"/>
+          <w:szCs w:val="28"/>
+        </w:rPr>
+        <w:lastRenderedPageBreak/>
+        <w:t>последовательность,</w:t>
       </w:r>
       <w:r>
         <w:rPr>
@@ -4132,16 +4142,7 @@
           <w:sz w:val="28"/>
           <w:szCs w:val="28"/>
         </w:rPr>
-        <w:t xml:space="preserve"> Если условия соблюдены, то </w:t>
-      </w:r>
-      <w:r>
-        <w:rPr>
-          <w:rFonts w:ascii="Times New Roman" w:hAnsi="Times New Roman" w:cs="Times New Roman"/>
-          <w:sz w:val="28"/>
-          <w:szCs w:val="28"/>
-        </w:rPr>
-        <w:lastRenderedPageBreak/>
-        <w:t xml:space="preserve">функция вернёт строку </w:t>
+        <w:t xml:space="preserve"> Если условия соблюдены, то функция вернёт строку </w:t>
       </w:r>
       <w:r>
         <w:rPr>

</xml_diff>